<commit_message>
Added links and portfolio cleanup
There are now images on my contact and I fixed portfolio wording and images
</commit_message>
<xml_diff>
--- a/Text.docx
+++ b/Text.docx
@@ -54,16 +54,7 @@
           <w:bdr w:val="none" w:sz="0" w:space="0" w:color="auto" w:frame="1"/>
           <w:shd w:val="clear" w:color="auto" w:fill="FFFFFF"/>
         </w:rPr>
-        <w:t>. I am w</w:t>
-      </w:r>
-      <w:r>
-        <w:rPr>
-          <w:rStyle w:val="lt-line-clampraw-line"/>
-          <w:rFonts w:asciiTheme="majorHAnsi" w:hAnsiTheme="majorHAnsi" w:cstheme="majorHAnsi"/>
-          <w:bdr w:val="none" w:sz="0" w:space="0" w:color="auto" w:frame="1"/>
-          <w:shd w:val="clear" w:color="auto" w:fill="FFFFFF"/>
-        </w:rPr>
-        <w:t xml:space="preserve">ell versed in Java, C#, C++, and Python with experience in HTML, C, </w:t>
+        <w:t xml:space="preserve">. I am well versed in Java, C#, C++, and Python with experience in HTML, C, </w:t>
       </w:r>
       <w:r>
         <w:rPr>
@@ -81,25 +72,7 @@
           <w:bdr w:val="none" w:sz="0" w:space="0" w:color="auto" w:frame="1"/>
           <w:shd w:val="clear" w:color="auto" w:fill="FFFFFF"/>
         </w:rPr>
-        <w:t xml:space="preserve">Haskell. </w:t>
-      </w:r>
-      <w:r>
-        <w:rPr>
-          <w:rStyle w:val="lt-line-clampraw-line"/>
-          <w:rFonts w:asciiTheme="majorHAnsi" w:hAnsiTheme="majorHAnsi" w:cstheme="majorHAnsi"/>
-          <w:bdr w:val="none" w:sz="0" w:space="0" w:color="auto" w:frame="1"/>
-          <w:shd w:val="clear" w:color="auto" w:fill="FFFFFF"/>
-        </w:rPr>
-        <w:t>I have a tremendous amount of e</w:t>
-      </w:r>
-      <w:r>
-        <w:rPr>
-          <w:rStyle w:val="lt-line-clampraw-line"/>
-          <w:rFonts w:asciiTheme="majorHAnsi" w:hAnsiTheme="majorHAnsi" w:cstheme="majorHAnsi"/>
-          <w:bdr w:val="none" w:sz="0" w:space="0" w:color="auto" w:frame="1"/>
-          <w:shd w:val="clear" w:color="auto" w:fill="FFFFFF"/>
-        </w:rPr>
-        <w:t>xperience with both leadership and general team positions in projects, most notably games</w:t>
+        <w:t>Haskell. I have a tremendous amount of experience with both leadership and general team positions in projects, most notably games</w:t>
       </w:r>
       <w:r>
         <w:rPr>
@@ -126,16 +99,7 @@
           <w:bdr w:val="none" w:sz="0" w:space="0" w:color="auto" w:frame="1"/>
           <w:shd w:val="clear" w:color="auto" w:fill="FFFFFF"/>
         </w:rPr>
-        <w:t xml:space="preserve"> led a team to</w:t>
-      </w:r>
-      <w:r>
-        <w:rPr>
-          <w:rStyle w:val="lt-line-clampraw-line"/>
-          <w:rFonts w:asciiTheme="majorHAnsi" w:hAnsiTheme="majorHAnsi" w:cstheme="majorHAnsi"/>
-          <w:bdr w:val="none" w:sz="0" w:space="0" w:color="auto" w:frame="1"/>
-          <w:shd w:val="clear" w:color="auto" w:fill="FFFFFF"/>
-        </w:rPr>
-        <w:t xml:space="preserve"> 2</w:t>
+        <w:t xml:space="preserve"> led a team to 2</w:t>
       </w:r>
       <w:r>
         <w:rPr>
@@ -154,90 +118,7 @@
           <w:bdr w:val="none" w:sz="0" w:space="0" w:color="auto" w:frame="1"/>
           <w:shd w:val="clear" w:color="auto" w:fill="FFFFFF"/>
         </w:rPr>
-        <w:t xml:space="preserve"> place</w:t>
-      </w:r>
-      <w:r>
-        <w:rPr>
-          <w:rStyle w:val="lt-line-clampraw-line"/>
-          <w:rFonts w:asciiTheme="majorHAnsi" w:hAnsiTheme="majorHAnsi" w:cstheme="majorHAnsi"/>
-          <w:bdr w:val="none" w:sz="0" w:space="0" w:color="auto" w:frame="1"/>
-          <w:shd w:val="clear" w:color="auto" w:fill="FFFFFF"/>
-        </w:rPr>
-        <w:t xml:space="preserve"> at </w:t>
-      </w:r>
-      <w:proofErr w:type="spellStart"/>
-      <w:r>
-        <w:rPr>
-          <w:rStyle w:val="lt-line-clampraw-line"/>
-          <w:rFonts w:asciiTheme="majorHAnsi" w:hAnsiTheme="majorHAnsi" w:cstheme="majorHAnsi"/>
-          <w:bdr w:val="none" w:sz="0" w:space="0" w:color="auto" w:frame="1"/>
-          <w:shd w:val="clear" w:color="auto" w:fill="FFFFFF"/>
-        </w:rPr>
-        <w:t>Chillenium</w:t>
-      </w:r>
-      <w:proofErr w:type="spellEnd"/>
-      <w:r>
-        <w:rPr>
-          <w:rStyle w:val="lt-line-clampraw-line"/>
-          <w:rFonts w:asciiTheme="majorHAnsi" w:hAnsiTheme="majorHAnsi" w:cstheme="majorHAnsi"/>
-          <w:bdr w:val="none" w:sz="0" w:space="0" w:color="auto" w:frame="1"/>
-          <w:shd w:val="clear" w:color="auto" w:fill="FFFFFF"/>
-        </w:rPr>
-        <w:t xml:space="preserve"> 2019, the largest </w:t>
-      </w:r>
-      <w:r>
-        <w:rPr>
-          <w:rStyle w:val="lt-line-clampraw-line"/>
-          <w:rFonts w:asciiTheme="majorHAnsi" w:hAnsiTheme="majorHAnsi" w:cstheme="majorHAnsi"/>
-          <w:bdr w:val="none" w:sz="0" w:space="0" w:color="auto" w:frame="1"/>
-          <w:shd w:val="clear" w:color="auto" w:fill="FFFFFF"/>
-        </w:rPr>
-        <w:t>c</w:t>
-      </w:r>
-      <w:r>
-        <w:rPr>
-          <w:rStyle w:val="lt-line-clampraw-line"/>
-          <w:rFonts w:asciiTheme="majorHAnsi" w:hAnsiTheme="majorHAnsi" w:cstheme="majorHAnsi"/>
-          <w:bdr w:val="none" w:sz="0" w:space="0" w:color="auto" w:frame="1"/>
-          <w:shd w:val="clear" w:color="auto" w:fill="FFFFFF"/>
-        </w:rPr>
-        <w:t xml:space="preserve">ollegiate </w:t>
-      </w:r>
-      <w:r>
-        <w:rPr>
-          <w:rStyle w:val="lt-line-clampraw-line"/>
-          <w:rFonts w:asciiTheme="majorHAnsi" w:hAnsiTheme="majorHAnsi" w:cstheme="majorHAnsi"/>
-          <w:bdr w:val="none" w:sz="0" w:space="0" w:color="auto" w:frame="1"/>
-          <w:shd w:val="clear" w:color="auto" w:fill="FFFFFF"/>
-        </w:rPr>
-        <w:t>g</w:t>
-      </w:r>
-      <w:r>
-        <w:rPr>
-          <w:rStyle w:val="lt-line-clampraw-line"/>
-          <w:rFonts w:asciiTheme="majorHAnsi" w:hAnsiTheme="majorHAnsi" w:cstheme="majorHAnsi"/>
-          <w:bdr w:val="none" w:sz="0" w:space="0" w:color="auto" w:frame="1"/>
-          <w:shd w:val="clear" w:color="auto" w:fill="FFFFFF"/>
-        </w:rPr>
-        <w:t xml:space="preserve">ame </w:t>
-      </w:r>
-      <w:r>
-        <w:rPr>
-          <w:rStyle w:val="lt-line-clampraw-line"/>
-          <w:rFonts w:asciiTheme="majorHAnsi" w:hAnsiTheme="majorHAnsi" w:cstheme="majorHAnsi"/>
-          <w:bdr w:val="none" w:sz="0" w:space="0" w:color="auto" w:frame="1"/>
-          <w:shd w:val="clear" w:color="auto" w:fill="FFFFFF"/>
-        </w:rPr>
-        <w:t>j</w:t>
-      </w:r>
-      <w:r>
-        <w:rPr>
-          <w:rStyle w:val="lt-line-clampraw-line"/>
-          <w:rFonts w:asciiTheme="majorHAnsi" w:hAnsiTheme="majorHAnsi" w:cstheme="majorHAnsi"/>
-          <w:bdr w:val="none" w:sz="0" w:space="0" w:color="auto" w:frame="1"/>
-          <w:shd w:val="clear" w:color="auto" w:fill="FFFFFF"/>
-        </w:rPr>
-        <w:t xml:space="preserve">am in the </w:t>
+        <w:t xml:space="preserve"> place at Chillenium 2019, the largest collegiate game jam in the </w:t>
       </w:r>
       <w:r>
         <w:rPr>
@@ -264,19 +145,112 @@
           <w:bdr w:val="none" w:sz="0" w:space="0" w:color="auto" w:frame="1"/>
           <w:shd w:val="clear" w:color="auto" w:fill="FFFFFF"/>
         </w:rPr>
-        <w:t xml:space="preserve"> I competed in </w:t>
-      </w:r>
-      <w:proofErr w:type="spellStart"/>
-      <w:r>
-        <w:rPr>
-          <w:rStyle w:val="lt-line-clampraw-line"/>
-          <w:rFonts w:asciiTheme="majorHAnsi" w:hAnsiTheme="majorHAnsi" w:cstheme="majorHAnsi"/>
-          <w:bdr w:val="none" w:sz="0" w:space="0" w:color="auto" w:frame="1"/>
-          <w:shd w:val="clear" w:color="auto" w:fill="FFFFFF"/>
-        </w:rPr>
-        <w:t>Itch.io’s</w:t>
-      </w:r>
-      <w:proofErr w:type="spellEnd"/>
+        <w:t xml:space="preserve"> I competed in Itch.io’s Minijam 14 – elements, placing 1</w:t>
+      </w:r>
+      <w:r>
+        <w:rPr>
+          <w:rStyle w:val="lt-line-clampraw-line"/>
+          <w:rFonts w:asciiTheme="majorHAnsi" w:hAnsiTheme="majorHAnsi" w:cstheme="majorHAnsi"/>
+          <w:bdr w:val="none" w:sz="0" w:space="0" w:color="auto" w:frame="1"/>
+          <w:shd w:val="clear" w:color="auto" w:fill="FFFFFF"/>
+          <w:vertAlign w:val="superscript"/>
+        </w:rPr>
+        <w:t>st</w:t>
+      </w:r>
+      <w:r>
+        <w:rPr>
+          <w:rStyle w:val="lt-line-clampraw-line"/>
+          <w:rFonts w:asciiTheme="majorHAnsi" w:hAnsiTheme="majorHAnsi" w:cstheme="majorHAnsi"/>
+          <w:bdr w:val="none" w:sz="0" w:space="0" w:color="auto" w:frame="1"/>
+          <w:shd w:val="clear" w:color="auto" w:fill="FFFFFF"/>
+        </w:rPr>
+        <w:t xml:space="preserve"> in graphics and sound and 5</w:t>
+      </w:r>
+      <w:r>
+        <w:rPr>
+          <w:rStyle w:val="lt-line-clampraw-line"/>
+          <w:rFonts w:asciiTheme="majorHAnsi" w:hAnsiTheme="majorHAnsi" w:cstheme="majorHAnsi"/>
+          <w:bdr w:val="none" w:sz="0" w:space="0" w:color="auto" w:frame="1"/>
+          <w:shd w:val="clear" w:color="auto" w:fill="FFFFFF"/>
+          <w:vertAlign w:val="superscript"/>
+        </w:rPr>
+        <w:t>th</w:t>
+      </w:r>
+      <w:r>
+        <w:rPr>
+          <w:rStyle w:val="lt-line-clampraw-line"/>
+          <w:rFonts w:asciiTheme="majorHAnsi" w:hAnsiTheme="majorHAnsi" w:cstheme="majorHAnsi"/>
+          <w:bdr w:val="none" w:sz="0" w:space="0" w:color="auto" w:frame="1"/>
+          <w:shd w:val="clear" w:color="auto" w:fill="FFFFFF"/>
+        </w:rPr>
+        <w:t xml:space="preserve"> overall. Finally, I led a team to Texas A&amp;M’s very own corona virus jam placing 5</w:t>
+      </w:r>
+      <w:r>
+        <w:rPr>
+          <w:rStyle w:val="lt-line-clampraw-line"/>
+          <w:rFonts w:asciiTheme="majorHAnsi" w:hAnsiTheme="majorHAnsi" w:cstheme="majorHAnsi"/>
+          <w:bdr w:val="none" w:sz="0" w:space="0" w:color="auto" w:frame="1"/>
+          <w:shd w:val="clear" w:color="auto" w:fill="FFFFFF"/>
+          <w:vertAlign w:val="superscript"/>
+        </w:rPr>
+        <w:t>th</w:t>
+      </w:r>
+      <w:r>
+        <w:rPr>
+          <w:rStyle w:val="lt-line-clampraw-line"/>
+          <w:rFonts w:asciiTheme="majorHAnsi" w:hAnsiTheme="majorHAnsi" w:cstheme="majorHAnsi"/>
+          <w:bdr w:val="none" w:sz="0" w:space="0" w:color="auto" w:frame="1"/>
+          <w:shd w:val="clear" w:color="auto" w:fill="FFFFFF"/>
+        </w:rPr>
+        <w:t xml:space="preserve"> overall.</w:t>
+      </w:r>
+      <w:r>
+        <w:rPr>
+          <w:rStyle w:val="lt-line-clampraw-line"/>
+          <w:rFonts w:asciiTheme="majorHAnsi" w:hAnsiTheme="majorHAnsi" w:cstheme="majorHAnsi"/>
+          <w:bdr w:val="none" w:sz="0" w:space="0" w:color="auto" w:frame="1"/>
+          <w:shd w:val="clear" w:color="auto" w:fill="FFFFFF"/>
+        </w:rPr>
+        <w:t xml:space="preserve"> Working on these projects taught me how to lead a team and how NOT to lead a team. I made many mistakes at first because we had no structure to keep us in sync and this would prevent us from being as efficient as possible as well as causing many communication errors. I learned how important deadlines, schedules, and proper communication is to a project and am still improving on this skill today! I also learned how to shut up! The people in my team all had different skill sets than me, even if we both had the same role, so I learned how to take a backseat and let others lead. </w:t>
+      </w:r>
+      <w:r>
+        <w:rPr>
+          <w:rStyle w:val="lt-line-clampraw-line"/>
+          <w:rFonts w:asciiTheme="majorHAnsi" w:hAnsiTheme="majorHAnsi" w:cstheme="majorHAnsi"/>
+          <w:bdr w:val="none" w:sz="0" w:space="0" w:color="auto" w:frame="1"/>
+          <w:shd w:val="clear" w:color="auto" w:fill="FFFFFF"/>
+        </w:rPr>
+        <w:t xml:space="preserve"> You can find all these projects on my portfolio page!</w:t>
+      </w:r>
+    </w:p>
+    <w:p>
+      <w:pPr>
+        <w:spacing w:line="480" w:lineRule="auto"/>
+        <w:rPr>
+          <w:rStyle w:val="lt-line-clampraw-line"/>
+          <w:rFonts w:asciiTheme="majorHAnsi" w:hAnsiTheme="majorHAnsi" w:cstheme="majorHAnsi"/>
+          <w:bdr w:val="none" w:sz="0" w:space="0" w:color="auto" w:frame="1"/>
+          <w:shd w:val="clear" w:color="auto" w:fill="FFFFFF"/>
+        </w:rPr>
+      </w:pPr>
+      <w:r>
+        <w:rPr>
+          <w:rStyle w:val="lt-line-clampraw-line"/>
+          <w:rFonts w:asciiTheme="majorHAnsi" w:hAnsiTheme="majorHAnsi" w:cstheme="majorHAnsi"/>
+          <w:bdr w:val="none" w:sz="0" w:space="0" w:color="auto" w:frame="1"/>
+          <w:shd w:val="clear" w:color="auto" w:fill="FFFFFF"/>
+        </w:rPr>
+        <w:t>I am currently working at Q2 College prep as a math and reading/writing tutor and we are looking to expand! There I have learned to work under a manager and follow their guidelines, while also having to develop my own lesson plans and be responsible for myself and my students.</w:t>
+      </w:r>
+      <w:r>
+        <w:rPr>
+          <w:rStyle w:val="lt-line-clampraw-line"/>
+          <w:rFonts w:asciiTheme="majorHAnsi" w:hAnsiTheme="majorHAnsi" w:cstheme="majorHAnsi"/>
+          <w:bdr w:val="none" w:sz="0" w:space="0" w:color="auto" w:frame="1"/>
+          <w:shd w:val="clear" w:color="auto" w:fill="FFFFFF"/>
+        </w:rPr>
+        <w:t xml:space="preserve"> I also worked as a vocal instructor at Friends of North Richmond for about a year early into my high school career. There I taught a group of about 10, underprivileged children how to sing under the tutelage of Cornelia Post, and that laid the groundwork for the skills I would gain later.</w:t>
+      </w:r>
       <w:r>
         <w:rPr>
           <w:rStyle w:val="lt-line-clampraw-line"/>
@@ -286,29 +260,482 @@
         </w:rPr>
         <w:t xml:space="preserve"> </w:t>
       </w:r>
-      <w:proofErr w:type="spellStart"/>
-      <w:r>
-        <w:rPr>
-          <w:rStyle w:val="lt-line-clampraw-line"/>
-          <w:rFonts w:asciiTheme="majorHAnsi" w:hAnsiTheme="majorHAnsi" w:cstheme="majorHAnsi"/>
-          <w:bdr w:val="none" w:sz="0" w:space="0" w:color="auto" w:frame="1"/>
-          <w:shd w:val="clear" w:color="auto" w:fill="FFFFFF"/>
-        </w:rPr>
-        <w:t>Minijam</w:t>
-      </w:r>
-      <w:proofErr w:type="spellEnd"/>
-      <w:r>
-        <w:rPr>
-          <w:rStyle w:val="lt-line-clampraw-line"/>
-          <w:rFonts w:asciiTheme="majorHAnsi" w:hAnsiTheme="majorHAnsi" w:cstheme="majorHAnsi"/>
-          <w:bdr w:val="none" w:sz="0" w:space="0" w:color="auto" w:frame="1"/>
-          <w:shd w:val="clear" w:color="auto" w:fill="FFFFFF"/>
-        </w:rPr>
-        <w:t xml:space="preserve"> 14 – elements, placing 1</w:t>
-      </w:r>
-      <w:r>
-        <w:rPr>
-          <w:rStyle w:val="lt-line-clampraw-line"/>
+    </w:p>
+    <w:p>
+      <w:pPr>
+        <w:rPr>
+          <w:rStyle w:val="lt-line-clampraw-line"/>
+          <w:rFonts w:asciiTheme="majorHAnsi" w:hAnsiTheme="majorHAnsi" w:cstheme="majorHAnsi"/>
+          <w:bdr w:val="none" w:sz="0" w:space="0" w:color="auto" w:frame="1"/>
+          <w:shd w:val="clear" w:color="auto" w:fill="FFFFFF"/>
+        </w:rPr>
+      </w:pPr>
+      <w:r>
+        <w:rPr>
+          <w:rStyle w:val="lt-line-clampraw-line"/>
+          <w:rFonts w:asciiTheme="majorHAnsi" w:hAnsiTheme="majorHAnsi" w:cstheme="majorHAnsi"/>
+          <w:bdr w:val="none" w:sz="0" w:space="0" w:color="auto" w:frame="1"/>
+          <w:shd w:val="clear" w:color="auto" w:fill="FFFFFF"/>
+        </w:rPr>
+        <w:br w:type="page"/>
+      </w:r>
+    </w:p>
+    <w:p>
+      <w:pPr>
+        <w:spacing w:line="480" w:lineRule="auto"/>
+        <w:rPr>
+          <w:rStyle w:val="lt-line-clampraw-line"/>
+          <w:rFonts w:asciiTheme="majorHAnsi" w:hAnsiTheme="majorHAnsi" w:cstheme="majorHAnsi"/>
+          <w:bdr w:val="none" w:sz="0" w:space="0" w:color="auto" w:frame="1"/>
+          <w:shd w:val="clear" w:color="auto" w:fill="FFFFFF"/>
+        </w:rPr>
+      </w:pPr>
+      <w:r>
+        <w:rPr>
+          <w:rStyle w:val="lt-line-clampraw-line"/>
+          <w:rFonts w:asciiTheme="majorHAnsi" w:hAnsiTheme="majorHAnsi" w:cstheme="majorHAnsi"/>
+          <w:bdr w:val="none" w:sz="0" w:space="0" w:color="auto" w:frame="1"/>
+          <w:shd w:val="clear" w:color="auto" w:fill="FFFFFF"/>
+        </w:rPr>
+        <w:lastRenderedPageBreak/>
+        <w:t>Service:</w:t>
+      </w:r>
+    </w:p>
+    <w:p>
+      <w:pPr>
+        <w:spacing w:line="480" w:lineRule="auto"/>
+        <w:rPr>
+          <w:rStyle w:val="lt-line-clampraw-line"/>
+          <w:rFonts w:asciiTheme="majorHAnsi" w:hAnsiTheme="majorHAnsi" w:cstheme="majorHAnsi"/>
+          <w:bdr w:val="none" w:sz="0" w:space="0" w:color="auto" w:frame="1"/>
+          <w:shd w:val="clear" w:color="auto" w:fill="FFFFFF"/>
+        </w:rPr>
+      </w:pPr>
+      <w:r>
+        <w:rPr>
+          <w:rStyle w:val="lt-line-clampraw-line"/>
+          <w:rFonts w:asciiTheme="majorHAnsi" w:hAnsiTheme="majorHAnsi" w:cstheme="majorHAnsi"/>
+          <w:bdr w:val="none" w:sz="0" w:space="0" w:color="auto" w:frame="1"/>
+          <w:shd w:val="clear" w:color="auto" w:fill="FFFFFF"/>
+        </w:rPr>
+        <w:t>My most prominent experience serving is my time at Friends of North Richmond. There I worked as a vocal instructor, providing free vocal education to underprivileged children in the Richmond area. Working under Cornelia Post, I mainly oversaw kids who had questions or fell behind the general instruction. It was a wonderful experience in which I was able to make many wonderful friends as well as help those who are less fortunate than I.</w:t>
+      </w:r>
+    </w:p>
+    <w:p>
+      <w:pPr>
+        <w:spacing w:line="480" w:lineRule="auto"/>
+        <w:rPr>
+          <w:rStyle w:val="lt-line-clampraw-line"/>
+          <w:rFonts w:asciiTheme="majorHAnsi" w:hAnsiTheme="majorHAnsi" w:cstheme="majorHAnsi"/>
+          <w:bdr w:val="none" w:sz="0" w:space="0" w:color="auto" w:frame="1"/>
+          <w:shd w:val="clear" w:color="auto" w:fill="FFFFFF"/>
+        </w:rPr>
+      </w:pPr>
+    </w:p>
+    <w:p>
+      <w:pPr>
+        <w:spacing w:line="480" w:lineRule="auto"/>
+        <w:rPr>
+          <w:rStyle w:val="lt-line-clampraw-line"/>
+          <w:rFonts w:asciiTheme="majorHAnsi" w:hAnsiTheme="majorHAnsi" w:cstheme="majorHAnsi"/>
+          <w:bdr w:val="none" w:sz="0" w:space="0" w:color="auto" w:frame="1"/>
+          <w:shd w:val="clear" w:color="auto" w:fill="FFFFFF"/>
+        </w:rPr>
+      </w:pPr>
+      <w:r>
+        <w:rPr>
+          <w:rStyle w:val="lt-line-clampraw-line"/>
+          <w:rFonts w:asciiTheme="majorHAnsi" w:hAnsiTheme="majorHAnsi" w:cstheme="majorHAnsi"/>
+          <w:bdr w:val="none" w:sz="0" w:space="0" w:color="auto" w:frame="1"/>
+          <w:shd w:val="clear" w:color="auto" w:fill="FFFFFF"/>
+        </w:rPr>
+        <w:t>I also have spent a great deal of time working with East Fort Bend Human Needs Ministry distributing food to the less privileged as well as transporting food from donators to the ministry. Of the two, distributing the food was by far my favorite as I really enjoyed getting to meet the people that I was helping personally. Especially when I was younger, I am sure that this experience has helped me to become the compassionate person that I am today.</w:t>
+      </w:r>
+    </w:p>
+    <w:p>
+      <w:pPr>
+        <w:rPr>
+          <w:rStyle w:val="lt-line-clampraw-line"/>
+          <w:rFonts w:asciiTheme="majorHAnsi" w:hAnsiTheme="majorHAnsi" w:cstheme="majorHAnsi"/>
+          <w:bdr w:val="none" w:sz="0" w:space="0" w:color="auto" w:frame="1"/>
+          <w:shd w:val="clear" w:color="auto" w:fill="FFFFFF"/>
+        </w:rPr>
+      </w:pPr>
+      <w:r>
+        <w:rPr>
+          <w:rStyle w:val="lt-line-clampraw-line"/>
+          <w:rFonts w:asciiTheme="majorHAnsi" w:hAnsiTheme="majorHAnsi" w:cstheme="majorHAnsi"/>
+          <w:bdr w:val="none" w:sz="0" w:space="0" w:color="auto" w:frame="1"/>
+          <w:shd w:val="clear" w:color="auto" w:fill="FFFFFF"/>
+        </w:rPr>
+        <w:br w:type="page"/>
+      </w:r>
+    </w:p>
+    <w:p>
+      <w:pPr>
+        <w:spacing w:line="480" w:lineRule="auto"/>
+        <w:rPr>
+          <w:rFonts w:asciiTheme="majorHAnsi" w:hAnsiTheme="majorHAnsi" w:cstheme="majorHAnsi"/>
+          <w:bdr w:val="none" w:sz="0" w:space="0" w:color="auto" w:frame="1"/>
+          <w:shd w:val="clear" w:color="auto" w:fill="FFFFFF"/>
+        </w:rPr>
+      </w:pPr>
+      <w:r>
+        <w:rPr>
+          <w:rFonts w:asciiTheme="majorHAnsi" w:hAnsiTheme="majorHAnsi" w:cstheme="majorHAnsi"/>
+          <w:bdr w:val="none" w:sz="0" w:space="0" w:color="auto" w:frame="1"/>
+          <w:shd w:val="clear" w:color="auto" w:fill="FFFFFF"/>
+        </w:rPr>
+        <w:lastRenderedPageBreak/>
+        <w:t>Portfolio:</w:t>
+      </w:r>
+    </w:p>
+    <w:p>
+      <w:pPr>
+        <w:spacing w:line="480" w:lineRule="auto"/>
+        <w:rPr>
+          <w:rFonts w:asciiTheme="majorHAnsi" w:hAnsiTheme="majorHAnsi" w:cstheme="majorHAnsi"/>
+          <w:bdr w:val="none" w:sz="0" w:space="0" w:color="auto" w:frame="1"/>
+          <w:shd w:val="clear" w:color="auto" w:fill="FFFFFF"/>
+        </w:rPr>
+      </w:pPr>
+      <w:r>
+        <w:rPr>
+          <w:rFonts w:asciiTheme="majorHAnsi" w:hAnsiTheme="majorHAnsi" w:cstheme="majorHAnsi"/>
+          <w:bdr w:val="none" w:sz="0" w:space="0" w:color="auto" w:frame="1"/>
+          <w:shd w:val="clear" w:color="auto" w:fill="FFFFFF"/>
+        </w:rPr>
+        <w:t>Psychosomatic: Psychosomatic is currently in development by myself and Raymond Williams.</w:t>
+      </w:r>
+      <w:r>
+        <w:rPr>
+          <w:rFonts w:asciiTheme="majorHAnsi" w:hAnsiTheme="majorHAnsi" w:cstheme="majorHAnsi"/>
+          <w:bdr w:val="none" w:sz="0" w:space="0" w:color="auto" w:frame="1"/>
+          <w:shd w:val="clear" w:color="auto" w:fill="FFFFFF"/>
+        </w:rPr>
+        <w:t xml:space="preserve"> Play</w:t>
+      </w:r>
+      <w:r>
+        <w:rPr>
+          <w:rFonts w:asciiTheme="majorHAnsi" w:hAnsiTheme="majorHAnsi" w:cstheme="majorHAnsi"/>
+          <w:bdr w:val="none" w:sz="0" w:space="0" w:color="auto" w:frame="1"/>
+          <w:shd w:val="clear" w:color="auto" w:fill="FFFFFF"/>
+        </w:rPr>
+        <w:t xml:space="preserve"> as the Therapist in a world where therapy is much more action packed. Fight head to head with mental illnesses to save your patients</w:t>
+      </w:r>
+      <w:r>
+        <w:rPr>
+          <w:rFonts w:asciiTheme="majorHAnsi" w:hAnsiTheme="majorHAnsi" w:cstheme="majorHAnsi"/>
+          <w:bdr w:val="none" w:sz="0" w:space="0" w:color="auto" w:frame="1"/>
+          <w:shd w:val="clear" w:color="auto" w:fill="FFFFFF"/>
+        </w:rPr>
+        <w:t xml:space="preserve"> from their grasp!</w:t>
+      </w:r>
+    </w:p>
+    <w:p>
+      <w:pPr>
+        <w:spacing w:line="480" w:lineRule="auto"/>
+        <w:rPr>
+          <w:rFonts w:asciiTheme="majorHAnsi" w:hAnsiTheme="majorHAnsi" w:cstheme="majorHAnsi"/>
+          <w:bdr w:val="none" w:sz="0" w:space="0" w:color="auto" w:frame="1"/>
+          <w:shd w:val="clear" w:color="auto" w:fill="FFFFFF"/>
+        </w:rPr>
+      </w:pPr>
+      <w:r>
+        <w:rPr>
+          <w:rFonts w:asciiTheme="majorHAnsi" w:hAnsiTheme="majorHAnsi" w:cstheme="majorHAnsi"/>
+          <w:bdr w:val="none" w:sz="0" w:space="0" w:color="auto" w:frame="1"/>
+          <w:shd w:val="clear" w:color="auto" w:fill="FFFFFF"/>
+        </w:rPr>
+        <w:t xml:space="preserve">I am responsible for art and animations, UI/UX, sound design, and most game design elements (narrative, systems, level, etc.) </w:t>
+      </w:r>
+      <w:r>
+        <w:rPr>
+          <w:rFonts w:asciiTheme="majorHAnsi" w:hAnsiTheme="majorHAnsi" w:cstheme="majorHAnsi"/>
+          <w:bdr w:val="none" w:sz="0" w:space="0" w:color="auto" w:frame="1"/>
+          <w:shd w:val="clear" w:color="auto" w:fill="FFFFFF"/>
+        </w:rPr>
+        <w:t xml:space="preserve">Psychosomatic is my longest running project so it is no coincidence that I have learned the most from it. Originally starting it in around March of 2020, outside of the planning phase we made an embarrassingly small amount of progress, but fortunately I can pinpoint exactly why. We had no scheduling, no deadlines, no rigid structure to our development process. A lack of this structure caused us to have to spend tons of time figuring out what to work on instead of just jumping in. To fix this we started setting hard deadlines, we meet on the day of the deadline to discuss progress and set out goals for the next deadline. This produced immediate rewards and led to us being able to complete a rather impressive prototype by the end of the summer. </w:t>
+      </w:r>
+    </w:p>
+    <w:p>
+      <w:pPr>
+        <w:spacing w:line="480" w:lineRule="auto"/>
+        <w:rPr>
+          <w:rFonts w:asciiTheme="majorHAnsi" w:hAnsiTheme="majorHAnsi" w:cstheme="majorHAnsi"/>
+          <w:bdr w:val="none" w:sz="0" w:space="0" w:color="auto" w:frame="1"/>
+          <w:shd w:val="clear" w:color="auto" w:fill="FFFFFF"/>
+        </w:rPr>
+      </w:pPr>
+      <w:r>
+        <w:rPr>
+          <w:rFonts w:asciiTheme="majorHAnsi" w:hAnsiTheme="majorHAnsi" w:cstheme="majorHAnsi"/>
+          <w:bdr w:val="none" w:sz="0" w:space="0" w:color="auto" w:frame="1"/>
+          <w:shd w:val="clear" w:color="auto" w:fill="FFFFFF"/>
+        </w:rPr>
+        <w:t>Our goals for psychosomatic are to have a releasable version of the game that we can put on steam and other distribution websites in 2 years (2022), so keep checking back. Psychosomatic is a hush-hush operation right now so there is no download, but you can check out my twitter for possible updates.</w:t>
+      </w:r>
+    </w:p>
+    <w:p>
+      <w:pPr>
+        <w:spacing w:line="480" w:lineRule="auto"/>
+        <w:rPr>
+          <w:rFonts w:asciiTheme="majorHAnsi" w:hAnsiTheme="majorHAnsi" w:cstheme="majorHAnsi"/>
+          <w:bdr w:val="none" w:sz="0" w:space="0" w:color="auto" w:frame="1"/>
+          <w:shd w:val="clear" w:color="auto" w:fill="FFFFFF"/>
+        </w:rPr>
+      </w:pPr>
+    </w:p>
+    <w:p>
+      <w:pPr>
+        <w:spacing w:line="480" w:lineRule="auto"/>
+        <w:rPr>
+          <w:rFonts w:asciiTheme="majorHAnsi" w:hAnsiTheme="majorHAnsi" w:cstheme="majorHAnsi"/>
+          <w:bdr w:val="none" w:sz="0" w:space="0" w:color="auto" w:frame="1"/>
+          <w:shd w:val="clear" w:color="auto" w:fill="FFFFFF"/>
+        </w:rPr>
+      </w:pPr>
+    </w:p>
+    <w:p>
+      <w:pPr>
+        <w:spacing w:line="480" w:lineRule="auto"/>
+        <w:rPr>
+          <w:rFonts w:asciiTheme="majorHAnsi" w:hAnsiTheme="majorHAnsi" w:cstheme="majorHAnsi"/>
+          <w:bdr w:val="none" w:sz="0" w:space="0" w:color="auto" w:frame="1"/>
+          <w:shd w:val="clear" w:color="auto" w:fill="FFFFFF"/>
+        </w:rPr>
+      </w:pPr>
+    </w:p>
+    <w:p>
+      <w:pPr>
+        <w:spacing w:line="480" w:lineRule="auto"/>
+        <w:rPr>
+          <w:rFonts w:asciiTheme="majorHAnsi" w:hAnsiTheme="majorHAnsi" w:cstheme="majorHAnsi"/>
+          <w:bdr w:val="none" w:sz="0" w:space="0" w:color="auto" w:frame="1"/>
+          <w:shd w:val="clear" w:color="auto" w:fill="FFFFFF"/>
+        </w:rPr>
+      </w:pPr>
+      <w:r>
+        <w:rPr>
+          <w:rFonts w:asciiTheme="majorHAnsi" w:hAnsiTheme="majorHAnsi" w:cstheme="majorHAnsi"/>
+          <w:bdr w:val="none" w:sz="0" w:space="0" w:color="auto" w:frame="1"/>
+          <w:shd w:val="clear" w:color="auto" w:fill="FFFFFF"/>
+        </w:rPr>
+        <w:t>Royal Rumble: Royal Rumble was created for the Texas A&amp;M Chille</w:t>
+      </w:r>
+      <w:r>
+        <w:rPr>
+          <w:rFonts w:asciiTheme="majorHAnsi" w:hAnsiTheme="majorHAnsi" w:cstheme="majorHAnsi"/>
+          <w:bdr w:val="none" w:sz="0" w:space="0" w:color="auto" w:frame="1"/>
+          <w:shd w:val="clear" w:color="auto" w:fill="FFFFFF"/>
+        </w:rPr>
+        <w:t>n</w:t>
+      </w:r>
+      <w:r>
+        <w:rPr>
+          <w:rFonts w:asciiTheme="majorHAnsi" w:hAnsiTheme="majorHAnsi" w:cstheme="majorHAnsi"/>
+          <w:bdr w:val="none" w:sz="0" w:space="0" w:color="auto" w:frame="1"/>
+          <w:shd w:val="clear" w:color="auto" w:fill="FFFFFF"/>
+        </w:rPr>
+        <w:t>nium Game Jam, the largest collegiate game jam in the world, and placed second!</w:t>
+      </w:r>
+      <w:r>
+        <w:rPr>
+          <w:rFonts w:asciiTheme="majorHAnsi" w:hAnsiTheme="majorHAnsi" w:cstheme="majorHAnsi"/>
+          <w:bdr w:val="none" w:sz="0" w:space="0" w:color="auto" w:frame="1"/>
+          <w:shd w:val="clear" w:color="auto" w:fill="FFFFFF"/>
+        </w:rPr>
+        <w:t xml:space="preserve"> </w:t>
+      </w:r>
+      <w:r>
+        <w:rPr>
+          <w:rFonts w:asciiTheme="majorHAnsi" w:hAnsiTheme="majorHAnsi" w:cstheme="majorHAnsi"/>
+          <w:bdr w:val="none" w:sz="0" w:space="0" w:color="auto" w:frame="1"/>
+          <w:shd w:val="clear" w:color="auto" w:fill="FFFFFF"/>
+        </w:rPr>
+        <w:t xml:space="preserve">Ride the waves of your faithful servants in your </w:t>
+      </w:r>
+      <w:r>
+        <w:rPr>
+          <w:rFonts w:asciiTheme="majorHAnsi" w:hAnsiTheme="majorHAnsi" w:cstheme="majorHAnsi"/>
+          <w:bdr w:val="none" w:sz="0" w:space="0" w:color="auto" w:frame="1"/>
+          <w:shd w:val="clear" w:color="auto" w:fill="FFFFFF"/>
+        </w:rPr>
+        <w:lastRenderedPageBreak/>
+        <w:t>crusade to overthrow the other king. Enjoy a 3D multiplayer Free-For-All experience with wacky physics and even wackier sound effects. Requires 2 players and 2 controllers.</w:t>
+      </w:r>
+    </w:p>
+    <w:p>
+      <w:pPr>
+        <w:spacing w:line="480" w:lineRule="auto"/>
+        <w:rPr>
+          <w:rFonts w:asciiTheme="majorHAnsi" w:hAnsiTheme="majorHAnsi" w:cstheme="majorHAnsi"/>
+          <w:bdr w:val="none" w:sz="0" w:space="0" w:color="auto" w:frame="1"/>
+          <w:shd w:val="clear" w:color="auto" w:fill="FFFFFF"/>
+        </w:rPr>
+      </w:pPr>
+      <w:r>
+        <w:rPr>
+          <w:rFonts w:asciiTheme="majorHAnsi" w:hAnsiTheme="majorHAnsi" w:cstheme="majorHAnsi"/>
+          <w:bdr w:val="none" w:sz="0" w:space="0" w:color="auto" w:frame="1"/>
+          <w:shd w:val="clear" w:color="auto" w:fill="FFFFFF"/>
+        </w:rPr>
+        <w:t xml:space="preserve">I was responsible for game design (narrative, level), music, sound design, and some of the more minor mechanics. </w:t>
+      </w:r>
+      <w:r>
+        <w:rPr>
+          <w:rFonts w:asciiTheme="majorHAnsi" w:hAnsiTheme="majorHAnsi" w:cstheme="majorHAnsi"/>
+          <w:bdr w:val="none" w:sz="0" w:space="0" w:color="auto" w:frame="1"/>
+          <w:shd w:val="clear" w:color="auto" w:fill="FFFFFF"/>
+        </w:rPr>
+        <w:t>Our first challenge came exceedingly early on as our fourth member backed out 2 days before the competition and we were not able to get a new fourth member due to the infrastructure of the jam. Because of this, I ensured during planning that the scope of our project would be small enough for our team to complete. We originally intended for the game to be a more single player experience, but we later realized that the goofier aspects of the unity physics system would work better for a multiplayer game. Here I learned</w:t>
+      </w:r>
+      <w:r>
+        <w:rPr>
+          <w:rFonts w:asciiTheme="majorHAnsi" w:hAnsiTheme="majorHAnsi" w:cstheme="majorHAnsi"/>
+          <w:bdr w:val="none" w:sz="0" w:space="0" w:color="auto" w:frame="1"/>
+          <w:shd w:val="clear" w:color="auto" w:fill="FFFFFF"/>
+        </w:rPr>
+        <w:t xml:space="preserve"> an</w:t>
+      </w:r>
+      <w:r>
+        <w:rPr>
+          <w:rFonts w:asciiTheme="majorHAnsi" w:hAnsiTheme="majorHAnsi" w:cstheme="majorHAnsi"/>
+          <w:bdr w:val="none" w:sz="0" w:space="0" w:color="auto" w:frame="1"/>
+          <w:shd w:val="clear" w:color="auto" w:fill="FFFFFF"/>
+        </w:rPr>
+        <w:t xml:space="preserve"> important</w:t>
+      </w:r>
+      <w:r>
+        <w:rPr>
+          <w:rFonts w:asciiTheme="majorHAnsi" w:hAnsiTheme="majorHAnsi" w:cstheme="majorHAnsi"/>
+          <w:bdr w:val="none" w:sz="0" w:space="0" w:color="auto" w:frame="1"/>
+          <w:shd w:val="clear" w:color="auto" w:fill="FFFFFF"/>
+        </w:rPr>
+        <w:t xml:space="preserve"> lesson</w:t>
+      </w:r>
+      <w:r>
+        <w:rPr>
+          <w:rFonts w:asciiTheme="majorHAnsi" w:hAnsiTheme="majorHAnsi" w:cstheme="majorHAnsi"/>
+          <w:bdr w:val="none" w:sz="0" w:space="0" w:color="auto" w:frame="1"/>
+          <w:shd w:val="clear" w:color="auto" w:fill="FFFFFF"/>
+        </w:rPr>
+        <w:t>, you must be open and willing to changes to a game’s formula, especially in planning phases. If we were more apprehensive to change the original idea of the game, I believe that our game would not have been as fun as it was</w:t>
+      </w:r>
+      <w:r>
+        <w:rPr>
+          <w:rFonts w:asciiTheme="majorHAnsi" w:hAnsiTheme="majorHAnsi" w:cstheme="majorHAnsi"/>
+          <w:bdr w:val="none" w:sz="0" w:space="0" w:color="auto" w:frame="1"/>
+          <w:shd w:val="clear" w:color="auto" w:fill="FFFFFF"/>
+        </w:rPr>
+        <w:t>,</w:t>
+      </w:r>
+      <w:r>
+        <w:rPr>
+          <w:rFonts w:asciiTheme="majorHAnsi" w:hAnsiTheme="majorHAnsi" w:cstheme="majorHAnsi"/>
+          <w:bdr w:val="none" w:sz="0" w:space="0" w:color="auto" w:frame="1"/>
+          <w:shd w:val="clear" w:color="auto" w:fill="FFFFFF"/>
+        </w:rPr>
+        <w:t xml:space="preserve"> or placed </w:t>
+      </w:r>
+      <w:r>
+        <w:rPr>
+          <w:rFonts w:asciiTheme="majorHAnsi" w:hAnsiTheme="majorHAnsi" w:cstheme="majorHAnsi"/>
+          <w:bdr w:val="none" w:sz="0" w:space="0" w:color="auto" w:frame="1"/>
+          <w:shd w:val="clear" w:color="auto" w:fill="FFFFFF"/>
+        </w:rPr>
+        <w:t xml:space="preserve">as </w:t>
+      </w:r>
+      <w:r>
+        <w:rPr>
+          <w:rFonts w:asciiTheme="majorHAnsi" w:hAnsiTheme="majorHAnsi" w:cstheme="majorHAnsi"/>
+          <w:bdr w:val="none" w:sz="0" w:space="0" w:color="auto" w:frame="1"/>
+          <w:shd w:val="clear" w:color="auto" w:fill="FFFFFF"/>
+        </w:rPr>
+        <w:t>well</w:t>
+      </w:r>
+      <w:r>
+        <w:rPr>
+          <w:rFonts w:asciiTheme="majorHAnsi" w:hAnsiTheme="majorHAnsi" w:cstheme="majorHAnsi"/>
+          <w:bdr w:val="none" w:sz="0" w:space="0" w:color="auto" w:frame="1"/>
+          <w:shd w:val="clear" w:color="auto" w:fill="FFFFFF"/>
+        </w:rPr>
+        <w:t xml:space="preserve"> as it did</w:t>
+      </w:r>
+      <w:r>
+        <w:rPr>
+          <w:rFonts w:asciiTheme="majorHAnsi" w:hAnsiTheme="majorHAnsi" w:cstheme="majorHAnsi"/>
+          <w:bdr w:val="none" w:sz="0" w:space="0" w:color="auto" w:frame="1"/>
+          <w:shd w:val="clear" w:color="auto" w:fill="FFFFFF"/>
+        </w:rPr>
+        <w:t>.</w:t>
+      </w:r>
+    </w:p>
+    <w:p>
+      <w:pPr>
+        <w:spacing w:line="480" w:lineRule="auto"/>
+        <w:rPr>
+          <w:rFonts w:asciiTheme="majorHAnsi" w:hAnsiTheme="majorHAnsi" w:cstheme="majorHAnsi"/>
+          <w:bdr w:val="none" w:sz="0" w:space="0" w:color="auto" w:frame="1"/>
+          <w:shd w:val="clear" w:color="auto" w:fill="FFFFFF"/>
+        </w:rPr>
+      </w:pPr>
+    </w:p>
+    <w:p>
+      <w:pPr>
+        <w:spacing w:line="480" w:lineRule="auto"/>
+        <w:rPr>
+          <w:rFonts w:asciiTheme="majorHAnsi" w:hAnsiTheme="majorHAnsi" w:cstheme="majorHAnsi"/>
+          <w:bdr w:val="none" w:sz="0" w:space="0" w:color="auto" w:frame="1"/>
+          <w:shd w:val="clear" w:color="auto" w:fill="FFFFFF"/>
+        </w:rPr>
+      </w:pPr>
+    </w:p>
+    <w:p>
+      <w:pPr>
+        <w:spacing w:line="480" w:lineRule="auto"/>
+        <w:rPr>
+          <w:rFonts w:asciiTheme="majorHAnsi" w:hAnsiTheme="majorHAnsi" w:cstheme="majorHAnsi"/>
+          <w:bdr w:val="none" w:sz="0" w:space="0" w:color="auto" w:frame="1"/>
+          <w:shd w:val="clear" w:color="auto" w:fill="FFFFFF"/>
+        </w:rPr>
+      </w:pPr>
+    </w:p>
+    <w:p>
+      <w:pPr>
+        <w:spacing w:line="480" w:lineRule="auto"/>
+        <w:rPr>
+          <w:rFonts w:asciiTheme="majorHAnsi" w:hAnsiTheme="majorHAnsi" w:cstheme="majorHAnsi"/>
+          <w:bdr w:val="none" w:sz="0" w:space="0" w:color="auto" w:frame="1"/>
+          <w:shd w:val="clear" w:color="auto" w:fill="FFFFFF"/>
+        </w:rPr>
+      </w:pPr>
+      <w:r>
+        <w:rPr>
+          <w:rFonts w:asciiTheme="majorHAnsi" w:hAnsiTheme="majorHAnsi" w:cstheme="majorHAnsi"/>
+          <w:bdr w:val="none" w:sz="0" w:space="0" w:color="auto" w:frame="1"/>
+          <w:shd w:val="clear" w:color="auto" w:fill="FFFFFF"/>
+        </w:rPr>
+        <w:t xml:space="preserve">Mosh Pit: Mosh Pit was </w:t>
+      </w:r>
+      <w:r>
+        <w:rPr>
+          <w:rFonts w:asciiTheme="majorHAnsi" w:hAnsiTheme="majorHAnsi" w:cstheme="majorHAnsi"/>
+          <w:bdr w:val="none" w:sz="0" w:space="0" w:color="auto" w:frame="1"/>
+          <w:shd w:val="clear" w:color="auto" w:fill="FFFFFF"/>
+        </w:rPr>
+        <w:t>created</w:t>
+      </w:r>
+      <w:r>
+        <w:rPr>
+          <w:rFonts w:asciiTheme="majorHAnsi" w:hAnsiTheme="majorHAnsi" w:cstheme="majorHAnsi"/>
+          <w:bdr w:val="none" w:sz="0" w:space="0" w:color="auto" w:frame="1"/>
+          <w:shd w:val="clear" w:color="auto" w:fill="FFFFFF"/>
+        </w:rPr>
+        <w:t xml:space="preserve"> for Itch.io’s Minijam 14 Elements and placed 1</w:t>
+      </w:r>
+      <w:r>
+        <w:rPr>
           <w:rFonts w:asciiTheme="majorHAnsi" w:hAnsiTheme="majorHAnsi" w:cstheme="majorHAnsi"/>
           <w:bdr w:val="none" w:sz="0" w:space="0" w:color="auto" w:frame="1"/>
           <w:shd w:val="clear" w:color="auto" w:fill="FFFFFF"/>
@@ -318,16 +745,14 @@
       </w:r>
       <w:r>
         <w:rPr>
-          <w:rStyle w:val="lt-line-clampraw-line"/>
-          <w:rFonts w:asciiTheme="majorHAnsi" w:hAnsiTheme="majorHAnsi" w:cstheme="majorHAnsi"/>
-          <w:bdr w:val="none" w:sz="0" w:space="0" w:color="auto" w:frame="1"/>
-          <w:shd w:val="clear" w:color="auto" w:fill="FFFFFF"/>
-        </w:rPr>
-        <w:t xml:space="preserve"> in graphics and sound and 5</w:t>
-      </w:r>
-      <w:r>
-        <w:rPr>
-          <w:rStyle w:val="lt-line-clampraw-line"/>
+          <w:rFonts w:asciiTheme="majorHAnsi" w:hAnsiTheme="majorHAnsi" w:cstheme="majorHAnsi"/>
+          <w:bdr w:val="none" w:sz="0" w:space="0" w:color="auto" w:frame="1"/>
+          <w:shd w:val="clear" w:color="auto" w:fill="FFFFFF"/>
+        </w:rPr>
+        <w:t xml:space="preserve"> in graphics and sound, and 5</w:t>
+      </w:r>
+      <w:r>
+        <w:rPr>
           <w:rFonts w:asciiTheme="majorHAnsi" w:hAnsiTheme="majorHAnsi" w:cstheme="majorHAnsi"/>
           <w:bdr w:val="none" w:sz="0" w:space="0" w:color="auto" w:frame="1"/>
           <w:shd w:val="clear" w:color="auto" w:fill="FFFFFF"/>
@@ -337,98 +762,385 @@
       </w:r>
       <w:r>
         <w:rPr>
-          <w:rStyle w:val="lt-line-clampraw-line"/>
-          <w:rFonts w:asciiTheme="majorHAnsi" w:hAnsiTheme="majorHAnsi" w:cstheme="majorHAnsi"/>
-          <w:bdr w:val="none" w:sz="0" w:space="0" w:color="auto" w:frame="1"/>
-          <w:shd w:val="clear" w:color="auto" w:fill="FFFFFF"/>
-        </w:rPr>
-        <w:t xml:space="preserve"> overall. Finally, I led a team to Texas A&amp;M’s very own corona virus jam placing 5</w:t>
-      </w:r>
-      <w:r>
-        <w:rPr>
-          <w:rStyle w:val="lt-line-clampraw-line"/>
-          <w:rFonts w:asciiTheme="majorHAnsi" w:hAnsiTheme="majorHAnsi" w:cstheme="majorHAnsi"/>
-          <w:bdr w:val="none" w:sz="0" w:space="0" w:color="auto" w:frame="1"/>
-          <w:shd w:val="clear" w:color="auto" w:fill="FFFFFF"/>
-          <w:vertAlign w:val="superscript"/>
-        </w:rPr>
-        <w:t>th</w:t>
-      </w:r>
-      <w:r>
-        <w:rPr>
-          <w:rStyle w:val="lt-line-clampraw-line"/>
-          <w:rFonts w:asciiTheme="majorHAnsi" w:hAnsiTheme="majorHAnsi" w:cstheme="majorHAnsi"/>
-          <w:bdr w:val="none" w:sz="0" w:space="0" w:color="auto" w:frame="1"/>
-          <w:shd w:val="clear" w:color="auto" w:fill="FFFFFF"/>
-        </w:rPr>
-        <w:t xml:space="preserve"> overall.</w:t>
-      </w:r>
-      <w:r>
-        <w:rPr>
-          <w:rStyle w:val="lt-line-clampraw-line"/>
-          <w:rFonts w:asciiTheme="majorHAnsi" w:hAnsiTheme="majorHAnsi" w:cstheme="majorHAnsi"/>
-          <w:bdr w:val="none" w:sz="0" w:space="0" w:color="auto" w:frame="1"/>
-          <w:shd w:val="clear" w:color="auto" w:fill="FFFFFF"/>
-        </w:rPr>
-        <w:t xml:space="preserve"> Working on these projects taught me how to lead a team and how NOT to lead a team. I made many mistakes at first because we had no structure to keep us in sync and this would prevent us from being as efficient as possible as well as causing many communication errors. I learned how important deadlines, schedules, and proper communication is to a project and am still improving on this skill today! I also learned how to shut up! The people in my team all had different skill sets than me, even if we both had the same role, so I learned how to take a backseat and let others lead. </w:t>
-      </w:r>
-      <w:r>
-        <w:rPr>
-          <w:rStyle w:val="lt-line-clampraw-line"/>
-          <w:rFonts w:asciiTheme="majorHAnsi" w:hAnsiTheme="majorHAnsi" w:cstheme="majorHAnsi"/>
-          <w:bdr w:val="none" w:sz="0" w:space="0" w:color="auto" w:frame="1"/>
-          <w:shd w:val="clear" w:color="auto" w:fill="FFFFFF"/>
-        </w:rPr>
-        <w:t xml:space="preserve"> You can find all these projects on my portfolio page!</w:t>
-      </w:r>
-    </w:p>
-    <w:p>
-      <w:pPr>
-        <w:spacing w:line="480" w:lineRule="auto"/>
-        <w:rPr>
-          <w:rStyle w:val="lt-line-clampraw-line"/>
-          <w:rFonts w:asciiTheme="majorHAnsi" w:hAnsiTheme="majorHAnsi" w:cstheme="majorHAnsi"/>
-          <w:bdr w:val="none" w:sz="0" w:space="0" w:color="auto" w:frame="1"/>
-          <w:shd w:val="clear" w:color="auto" w:fill="FFFFFF"/>
-        </w:rPr>
-      </w:pPr>
-      <w:r>
-        <w:rPr>
-          <w:rStyle w:val="lt-line-clampraw-line"/>
-          <w:rFonts w:asciiTheme="majorHAnsi" w:hAnsiTheme="majorHAnsi" w:cstheme="majorHAnsi"/>
-          <w:bdr w:val="none" w:sz="0" w:space="0" w:color="auto" w:frame="1"/>
-          <w:shd w:val="clear" w:color="auto" w:fill="FFFFFF"/>
-        </w:rPr>
-        <w:t>I am currently working at Q2 College prep as a math and reading/writing tutor and we are looking to expand! There I have learned to work under a manager and follow their guidelines, while also having to develop my own lesson plans and be responsible for myself and my students.</w:t>
-      </w:r>
-      <w:r>
-        <w:rPr>
-          <w:rStyle w:val="lt-line-clampraw-line"/>
-          <w:rFonts w:asciiTheme="majorHAnsi" w:hAnsiTheme="majorHAnsi" w:cstheme="majorHAnsi"/>
-          <w:bdr w:val="none" w:sz="0" w:space="0" w:color="auto" w:frame="1"/>
-          <w:shd w:val="clear" w:color="auto" w:fill="FFFFFF"/>
-        </w:rPr>
-        <w:t xml:space="preserve"> I also worked as a vocal instructor at Friends of North Richmond for about a year early into my high school career. There I taught a group of about 10, underprivileged children how to sing under the tutelage of Cornelia Post, and that laid the groundwork for the skills I would gain later.</w:t>
-      </w:r>
-      <w:r>
-        <w:rPr>
-          <w:rStyle w:val="lt-line-clampraw-line"/>
+          <w:rFonts w:asciiTheme="majorHAnsi" w:hAnsiTheme="majorHAnsi" w:cstheme="majorHAnsi"/>
+          <w:bdr w:val="none" w:sz="0" w:space="0" w:color="auto" w:frame="1"/>
+          <w:shd w:val="clear" w:color="auto" w:fill="FFFFFF"/>
+        </w:rPr>
+        <w:t xml:space="preserve"> overall. </w:t>
+      </w:r>
+      <w:r>
+        <w:rPr>
+          <w:rFonts w:asciiTheme="majorHAnsi" w:hAnsiTheme="majorHAnsi" w:cstheme="majorHAnsi"/>
+          <w:bdr w:val="none" w:sz="0" w:space="0" w:color="auto" w:frame="1"/>
+          <w:shd w:val="clear" w:color="auto" w:fill="FFFFFF"/>
+        </w:rPr>
+        <w:t>The Conductor just wants some peace and quiet. Help him out, will you? You fire your instruments and switch with the beat of the music. (Please note the piano notes take a while to open and do damage)</w:t>
+      </w:r>
+    </w:p>
+    <w:p>
+      <w:pPr>
+        <w:spacing w:line="480" w:lineRule="auto"/>
+        <w:rPr>
+          <w:rFonts w:asciiTheme="majorHAnsi" w:hAnsiTheme="majorHAnsi" w:cstheme="majorHAnsi"/>
+          <w:bdr w:val="none" w:sz="0" w:space="0" w:color="auto" w:frame="1"/>
+          <w:shd w:val="clear" w:color="auto" w:fill="FFFFFF"/>
+        </w:rPr>
+      </w:pPr>
+      <w:r>
+        <w:rPr>
+          <w:rFonts w:asciiTheme="majorHAnsi" w:hAnsiTheme="majorHAnsi" w:cstheme="majorHAnsi"/>
+          <w:bdr w:val="none" w:sz="0" w:space="0" w:color="auto" w:frame="1"/>
+          <w:shd w:val="clear" w:color="auto" w:fill="FFFFFF"/>
+        </w:rPr>
+        <w:t xml:space="preserve">I was responsible for art, music, some game design elements (enemy ai, narrative), UI, and some programming elements (enemy AI, and some smaller ones). </w:t>
+      </w:r>
+      <w:r>
+        <w:rPr>
+          <w:rFonts w:asciiTheme="majorHAnsi" w:hAnsiTheme="majorHAnsi" w:cstheme="majorHAnsi"/>
+          <w:bdr w:val="none" w:sz="0" w:space="0" w:color="auto" w:frame="1"/>
+          <w:shd w:val="clear" w:color="auto" w:fill="FFFFFF"/>
+        </w:rPr>
+        <w:t xml:space="preserve">Mosh Pit was my first completed </w:t>
+      </w:r>
+      <w:r>
+        <w:rPr>
+          <w:rFonts w:asciiTheme="majorHAnsi" w:hAnsiTheme="majorHAnsi" w:cstheme="majorHAnsi"/>
+          <w:bdr w:val="none" w:sz="0" w:space="0" w:color="auto" w:frame="1"/>
+          <w:shd w:val="clear" w:color="auto" w:fill="FFFFFF"/>
+        </w:rPr>
+        <w:t>game,</w:t>
+      </w:r>
+      <w:r>
+        <w:rPr>
+          <w:rFonts w:asciiTheme="majorHAnsi" w:hAnsiTheme="majorHAnsi" w:cstheme="majorHAnsi"/>
+          <w:bdr w:val="none" w:sz="0" w:space="0" w:color="auto" w:frame="1"/>
+          <w:shd w:val="clear" w:color="auto" w:fill="FFFFFF"/>
+        </w:rPr>
+        <w:t xml:space="preserve"> so </w:t>
+      </w:r>
+      <w:r>
+        <w:rPr>
+          <w:rFonts w:asciiTheme="majorHAnsi" w:hAnsiTheme="majorHAnsi" w:cstheme="majorHAnsi"/>
+          <w:bdr w:val="none" w:sz="0" w:space="0" w:color="auto" w:frame="1"/>
+          <w:shd w:val="clear" w:color="auto" w:fill="FFFFFF"/>
+        </w:rPr>
+        <w:t>it is</w:t>
+      </w:r>
+      <w:r>
+        <w:rPr>
+          <w:rFonts w:asciiTheme="majorHAnsi" w:hAnsiTheme="majorHAnsi" w:cstheme="majorHAnsi"/>
+          <w:bdr w:val="none" w:sz="0" w:space="0" w:color="auto" w:frame="1"/>
+          <w:shd w:val="clear" w:color="auto" w:fill="FFFFFF"/>
+        </w:rPr>
+        <w:t xml:space="preserve"> a little rough around the </w:t>
+      </w:r>
+      <w:r>
+        <w:rPr>
+          <w:rFonts w:asciiTheme="majorHAnsi" w:hAnsiTheme="majorHAnsi" w:cstheme="majorHAnsi"/>
+          <w:bdr w:val="none" w:sz="0" w:space="0" w:color="auto" w:frame="1"/>
+          <w:shd w:val="clear" w:color="auto" w:fill="FFFFFF"/>
+        </w:rPr>
+        <w:t>edges,</w:t>
+      </w:r>
+      <w:r>
+        <w:rPr>
+          <w:rFonts w:asciiTheme="majorHAnsi" w:hAnsiTheme="majorHAnsi" w:cstheme="majorHAnsi"/>
+          <w:bdr w:val="none" w:sz="0" w:space="0" w:color="auto" w:frame="1"/>
+          <w:shd w:val="clear" w:color="auto" w:fill="FFFFFF"/>
+        </w:rPr>
+        <w:t xml:space="preserve"> but I love it still the same.</w:t>
+      </w:r>
+      <w:r>
+        <w:rPr>
+          <w:rFonts w:asciiTheme="majorHAnsi" w:hAnsiTheme="majorHAnsi" w:cstheme="majorHAnsi"/>
+          <w:bdr w:val="none" w:sz="0" w:space="0" w:color="auto" w:frame="1"/>
+          <w:shd w:val="clear" w:color="auto" w:fill="FFFFFF"/>
+        </w:rPr>
+        <w:t xml:space="preserve"> In making this game I learned the first lesson any game developer must learn: the game will be harder for the players than the person who made it. </w:t>
+      </w:r>
+      <w:r>
+        <w:rPr>
+          <w:rFonts w:asciiTheme="majorHAnsi" w:hAnsiTheme="majorHAnsi" w:cstheme="majorHAnsi"/>
+          <w:bdr w:val="none" w:sz="0" w:space="0" w:color="auto" w:frame="1"/>
+          <w:shd w:val="clear" w:color="auto" w:fill="FFFFFF"/>
+        </w:rPr>
+        <w:lastRenderedPageBreak/>
+        <w:t>This game is exceedingly difficult, and the mechanics don’t really mesh together. A</w:t>
+      </w:r>
+      <w:r>
+        <w:rPr>
+          <w:rFonts w:asciiTheme="majorHAnsi" w:hAnsiTheme="majorHAnsi" w:cstheme="majorHAnsi"/>
+          <w:bdr w:val="none" w:sz="0" w:space="0" w:color="auto" w:frame="1"/>
+          <w:shd w:val="clear" w:color="auto" w:fill="FFFFFF"/>
+        </w:rPr>
+        <w:t xml:space="preserve"> particular</w:t>
+      </w:r>
+      <w:r>
+        <w:rPr>
           <w:rFonts w:asciiTheme="majorHAnsi" w:hAnsiTheme="majorHAnsi" w:cstheme="majorHAnsi"/>
           <w:bdr w:val="none" w:sz="0" w:space="0" w:color="auto" w:frame="1"/>
           <w:shd w:val="clear" w:color="auto" w:fill="FFFFFF"/>
         </w:rPr>
         <w:t xml:space="preserve"> </w:t>
       </w:r>
-    </w:p>
-    <w:p>
-      <w:pPr>
-        <w:spacing w:line="480" w:lineRule="auto"/>
-        <w:rPr>
-          <w:rFonts w:asciiTheme="majorHAnsi" w:hAnsiTheme="majorHAnsi" w:cstheme="majorHAnsi"/>
-          <w:b/>
-          <w:bCs/>
-          <w:sz w:val="24"/>
-          <w:szCs w:val="24"/>
+      <w:r>
+        <w:rPr>
+          <w:rFonts w:asciiTheme="majorHAnsi" w:hAnsiTheme="majorHAnsi" w:cstheme="majorHAnsi"/>
+          <w:bdr w:val="none" w:sz="0" w:space="0" w:color="auto" w:frame="1"/>
+          <w:shd w:val="clear" w:color="auto" w:fill="FFFFFF"/>
+        </w:rPr>
+        <w:t>issue</w:t>
+      </w:r>
+      <w:r>
+        <w:rPr>
+          <w:rFonts w:asciiTheme="majorHAnsi" w:hAnsiTheme="majorHAnsi" w:cstheme="majorHAnsi"/>
+          <w:bdr w:val="none" w:sz="0" w:space="0" w:color="auto" w:frame="1"/>
+          <w:shd w:val="clear" w:color="auto" w:fill="FFFFFF"/>
+        </w:rPr>
+        <w:t xml:space="preserve"> is the jump from long range to short attacks leaves the player basically unable to use the short-range weapon reliably.</w:t>
+      </w:r>
+      <w:r>
+        <w:rPr>
+          <w:rFonts w:asciiTheme="majorHAnsi" w:hAnsiTheme="majorHAnsi" w:cstheme="majorHAnsi"/>
+          <w:bdr w:val="none" w:sz="0" w:space="0" w:color="auto" w:frame="1"/>
+          <w:shd w:val="clear" w:color="auto" w:fill="FFFFFF"/>
+        </w:rPr>
+        <w:t xml:space="preserve"> The lack of checkpoints makes dying absolutely devastating and pushes players to quit.</w:t>
+      </w:r>
+      <w:r>
+        <w:rPr>
+          <w:rFonts w:asciiTheme="majorHAnsi" w:hAnsiTheme="majorHAnsi" w:cstheme="majorHAnsi"/>
+          <w:bdr w:val="none" w:sz="0" w:space="0" w:color="auto" w:frame="1"/>
+          <w:shd w:val="clear" w:color="auto" w:fill="FFFFFF"/>
+        </w:rPr>
+        <w:t xml:space="preserve"> </w:t>
+      </w:r>
+      <w:r>
+        <w:rPr>
+          <w:rFonts w:asciiTheme="majorHAnsi" w:hAnsiTheme="majorHAnsi" w:cstheme="majorHAnsi"/>
+          <w:bdr w:val="none" w:sz="0" w:space="0" w:color="auto" w:frame="1"/>
+          <w:shd w:val="clear" w:color="auto" w:fill="FFFFFF"/>
+        </w:rPr>
+        <w:t>I also learned the importance of team communication. I spent copious amounts of time doing elaborate animations for many of the weapons and enemies, most of which were unusable because these objects were programmed to move in different times. I learned to keep a continuous conversation with the programmer as both a designer or an artist to make sure we have the timings, hitboxes, and other elements aligned and vice versa.</w:t>
+      </w:r>
+    </w:p>
+    <w:p>
+      <w:pPr>
+        <w:spacing w:line="480" w:lineRule="auto"/>
+        <w:rPr>
+          <w:rFonts w:asciiTheme="majorHAnsi" w:hAnsiTheme="majorHAnsi" w:cstheme="majorHAnsi"/>
+          <w:bdr w:val="none" w:sz="0" w:space="0" w:color="auto" w:frame="1"/>
+          <w:shd w:val="clear" w:color="auto" w:fill="FFFFFF"/>
+        </w:rPr>
+      </w:pPr>
+    </w:p>
+    <w:p>
+      <w:pPr>
+        <w:spacing w:line="480" w:lineRule="auto"/>
+        <w:rPr>
+          <w:rFonts w:asciiTheme="majorHAnsi" w:hAnsiTheme="majorHAnsi" w:cstheme="majorHAnsi"/>
+          <w:bdr w:val="none" w:sz="0" w:space="0" w:color="auto" w:frame="1"/>
+          <w:shd w:val="clear" w:color="auto" w:fill="FFFFFF"/>
+        </w:rPr>
+      </w:pPr>
+    </w:p>
+    <w:p>
+      <w:pPr>
+        <w:spacing w:line="480" w:lineRule="auto"/>
+        <w:rPr>
+          <w:rFonts w:asciiTheme="majorHAnsi" w:hAnsiTheme="majorHAnsi" w:cstheme="majorHAnsi"/>
+          <w:bdr w:val="none" w:sz="0" w:space="0" w:color="auto" w:frame="1"/>
+          <w:shd w:val="clear" w:color="auto" w:fill="FFFFFF"/>
+        </w:rPr>
+      </w:pPr>
+    </w:p>
+    <w:p>
+      <w:pPr>
+        <w:spacing w:line="480" w:lineRule="auto"/>
+        <w:rPr>
+          <w:rFonts w:asciiTheme="majorHAnsi" w:hAnsiTheme="majorHAnsi" w:cstheme="majorHAnsi"/>
+          <w:bdr w:val="none" w:sz="0" w:space="0" w:color="auto" w:frame="1"/>
+          <w:shd w:val="clear" w:color="auto" w:fill="FFFFFF"/>
+        </w:rPr>
+      </w:pPr>
+      <w:r>
+        <w:rPr>
+          <w:rFonts w:asciiTheme="majorHAnsi" w:hAnsiTheme="majorHAnsi" w:cstheme="majorHAnsi"/>
+          <w:bdr w:val="none" w:sz="0" w:space="0" w:color="auto" w:frame="1"/>
+          <w:shd w:val="clear" w:color="auto" w:fill="FFFFFF"/>
+        </w:rPr>
+        <w:t>Sneeze: Sneeze was created for the Texas A&amp;M University Coronavirus jam</w:t>
+      </w:r>
+      <w:r>
+        <w:rPr>
+          <w:rFonts w:asciiTheme="majorHAnsi" w:hAnsiTheme="majorHAnsi" w:cstheme="majorHAnsi"/>
+          <w:bdr w:val="none" w:sz="0" w:space="0" w:color="auto" w:frame="1"/>
+          <w:shd w:val="clear" w:color="auto" w:fill="FFFFFF"/>
+        </w:rPr>
+        <w:t>, and placed 5th</w:t>
+      </w:r>
+      <w:r>
+        <w:rPr>
+          <w:rFonts w:asciiTheme="majorHAnsi" w:hAnsiTheme="majorHAnsi" w:cstheme="majorHAnsi"/>
+          <w:bdr w:val="none" w:sz="0" w:space="0" w:color="auto" w:frame="1"/>
+          <w:shd w:val="clear" w:color="auto" w:fill="FFFFFF"/>
+        </w:rPr>
+        <w:t>.</w:t>
+      </w:r>
+      <w:r>
+        <w:rPr>
+          <w:rFonts w:asciiTheme="majorHAnsi" w:hAnsiTheme="majorHAnsi" w:cstheme="majorHAnsi"/>
+          <w:bdr w:val="none" w:sz="0" w:space="0" w:color="auto" w:frame="1"/>
+          <w:shd w:val="clear" w:color="auto" w:fill="FFFFFF"/>
+        </w:rPr>
+        <w:t xml:space="preserve"> </w:t>
+      </w:r>
+      <w:r>
+        <w:rPr>
+          <w:rFonts w:asciiTheme="majorHAnsi" w:hAnsiTheme="majorHAnsi" w:cstheme="majorHAnsi"/>
+          <w:bdr w:val="none" w:sz="0" w:space="0" w:color="auto" w:frame="1"/>
+          <w:shd w:val="clear" w:color="auto" w:fill="FFFFFF"/>
+        </w:rPr>
+        <w:t xml:space="preserve">Play as the </w:t>
+      </w:r>
+      <w:r>
+        <w:rPr>
+          <w:rFonts w:asciiTheme="majorHAnsi" w:hAnsiTheme="majorHAnsi" w:cstheme="majorHAnsi"/>
+          <w:bdr w:val="none" w:sz="0" w:space="0" w:color="auto" w:frame="1"/>
+          <w:shd w:val="clear" w:color="auto" w:fill="FFFFFF"/>
+        </w:rPr>
+        <w:t>coronavirus</w:t>
+      </w:r>
+      <w:r>
+        <w:rPr>
+          <w:rFonts w:asciiTheme="majorHAnsi" w:hAnsiTheme="majorHAnsi" w:cstheme="majorHAnsi"/>
+          <w:bdr w:val="none" w:sz="0" w:space="0" w:color="auto" w:frame="1"/>
+          <w:shd w:val="clear" w:color="auto" w:fill="FFFFFF"/>
+        </w:rPr>
+        <w:t xml:space="preserve"> attempting to infect the entire world, one library at a time. Sneeze from one person to another with crisp timing to infect everyone in the room and expand your grasp!</w:t>
+      </w:r>
+    </w:p>
+    <w:p>
+      <w:pPr>
+        <w:spacing w:line="480" w:lineRule="auto"/>
+        <w:rPr>
+          <w:rFonts w:asciiTheme="majorHAnsi" w:hAnsiTheme="majorHAnsi" w:cstheme="majorHAnsi"/>
+          <w:bdr w:val="none" w:sz="0" w:space="0" w:color="auto" w:frame="1"/>
+          <w:shd w:val="clear" w:color="auto" w:fill="FFFFFF"/>
+        </w:rPr>
+      </w:pPr>
+      <w:r>
+        <w:rPr>
+          <w:rFonts w:asciiTheme="majorHAnsi" w:hAnsiTheme="majorHAnsi" w:cstheme="majorHAnsi"/>
+          <w:bdr w:val="none" w:sz="0" w:space="0" w:color="auto" w:frame="1"/>
+          <w:shd w:val="clear" w:color="auto" w:fill="FFFFFF"/>
+        </w:rPr>
+        <w:t xml:space="preserve">I was responsible for art, sound design, level design, UI, and programming. </w:t>
+      </w:r>
+      <w:r>
+        <w:rPr>
+          <w:rFonts w:asciiTheme="majorHAnsi" w:hAnsiTheme="majorHAnsi" w:cstheme="majorHAnsi"/>
+          <w:bdr w:val="none" w:sz="0" w:space="0" w:color="auto" w:frame="1"/>
+          <w:shd w:val="clear" w:color="auto" w:fill="FFFFFF"/>
+        </w:rPr>
+        <w:t xml:space="preserve">I led a team of 3 people, where I was personally responsible for level design, system design, sound design, and some major programming components. From this project I learned how to manage a team with wildly different experience levels. Since my two teammates we significantly less experienced than I was, </w:t>
+      </w:r>
+      <w:r>
+        <w:rPr>
+          <w:rFonts w:asciiTheme="majorHAnsi" w:hAnsiTheme="majorHAnsi" w:cstheme="majorHAnsi"/>
+          <w:bdr w:val="none" w:sz="0" w:space="0" w:color="auto" w:frame="1"/>
+          <w:shd w:val="clear" w:color="auto" w:fill="FFFFFF"/>
+        </w:rPr>
+        <w:t>I wanted</w:t>
+      </w:r>
+      <w:r>
+        <w:rPr>
+          <w:rFonts w:asciiTheme="majorHAnsi" w:hAnsiTheme="majorHAnsi" w:cstheme="majorHAnsi"/>
+          <w:bdr w:val="none" w:sz="0" w:space="0" w:color="auto" w:frame="1"/>
+          <w:shd w:val="clear" w:color="auto" w:fill="FFFFFF"/>
+        </w:rPr>
+        <w:t xml:space="preserve"> to have completely open communication with absolutely no judgement. In this regard, </w:t>
+      </w:r>
+      <w:r>
+        <w:rPr>
+          <w:rFonts w:asciiTheme="majorHAnsi" w:hAnsiTheme="majorHAnsi" w:cstheme="majorHAnsi"/>
+          <w:bdr w:val="none" w:sz="0" w:space="0" w:color="auto" w:frame="1"/>
+          <w:shd w:val="clear" w:color="auto" w:fill="FFFFFF"/>
+        </w:rPr>
+        <w:t xml:space="preserve">I thought </w:t>
+      </w:r>
+      <w:r>
+        <w:rPr>
+          <w:rFonts w:asciiTheme="majorHAnsi" w:hAnsiTheme="majorHAnsi" w:cstheme="majorHAnsi"/>
+          <w:bdr w:val="none" w:sz="0" w:space="0" w:color="auto" w:frame="1"/>
+          <w:shd w:val="clear" w:color="auto" w:fill="FFFFFF"/>
+        </w:rPr>
+        <w:t>we were successful</w:t>
+      </w:r>
+      <w:r>
+        <w:rPr>
+          <w:rFonts w:asciiTheme="majorHAnsi" w:hAnsiTheme="majorHAnsi" w:cstheme="majorHAnsi"/>
+          <w:bdr w:val="none" w:sz="0" w:space="0" w:color="auto" w:frame="1"/>
+          <w:shd w:val="clear" w:color="auto" w:fill="FFFFFF"/>
+        </w:rPr>
+        <w:t>.</w:t>
+      </w:r>
+      <w:r>
+        <w:rPr>
+          <w:rFonts w:asciiTheme="majorHAnsi" w:hAnsiTheme="majorHAnsi" w:cstheme="majorHAnsi"/>
+          <w:bdr w:val="none" w:sz="0" w:space="0" w:color="auto" w:frame="1"/>
+          <w:shd w:val="clear" w:color="auto" w:fill="FFFFFF"/>
+        </w:rPr>
+        <w:t xml:space="preserve"> However, </w:t>
+      </w:r>
+      <w:r>
+        <w:rPr>
+          <w:rFonts w:asciiTheme="majorHAnsi" w:hAnsiTheme="majorHAnsi" w:cstheme="majorHAnsi"/>
+          <w:bdr w:val="none" w:sz="0" w:space="0" w:color="auto" w:frame="1"/>
+          <w:shd w:val="clear" w:color="auto" w:fill="FFFFFF"/>
+        </w:rPr>
+        <w:t>the night before the submission day</w:t>
+      </w:r>
+      <w:r>
+        <w:rPr>
+          <w:rFonts w:asciiTheme="majorHAnsi" w:hAnsiTheme="majorHAnsi" w:cstheme="majorHAnsi"/>
+          <w:bdr w:val="none" w:sz="0" w:space="0" w:color="auto" w:frame="1"/>
+          <w:shd w:val="clear" w:color="auto" w:fill="FFFFFF"/>
+        </w:rPr>
+        <w:t xml:space="preserve">, </w:t>
+      </w:r>
+      <w:r>
+        <w:rPr>
+          <w:rFonts w:asciiTheme="majorHAnsi" w:hAnsiTheme="majorHAnsi" w:cstheme="majorHAnsi"/>
+          <w:bdr w:val="none" w:sz="0" w:space="0" w:color="auto" w:frame="1"/>
+          <w:shd w:val="clear" w:color="auto" w:fill="FFFFFF"/>
+        </w:rPr>
+        <w:t xml:space="preserve">the game was completely </w:t>
+      </w:r>
+      <w:r>
+        <w:rPr>
+          <w:rFonts w:asciiTheme="majorHAnsi" w:hAnsiTheme="majorHAnsi" w:cstheme="majorHAnsi"/>
+          <w:bdr w:val="none" w:sz="0" w:space="0" w:color="auto" w:frame="1"/>
+          <w:shd w:val="clear" w:color="auto" w:fill="FFFFFF"/>
+        </w:rPr>
+        <w:t>broken,</w:t>
+      </w:r>
+      <w:r>
+        <w:rPr>
+          <w:rFonts w:asciiTheme="majorHAnsi" w:hAnsiTheme="majorHAnsi" w:cstheme="majorHAnsi"/>
+          <w:bdr w:val="none" w:sz="0" w:space="0" w:color="auto" w:frame="1"/>
+          <w:shd w:val="clear" w:color="auto" w:fill="FFFFFF"/>
+        </w:rPr>
+        <w:t xml:space="preserve"> and I knew we would not have enough time to fix it the next day. I had to stay up all night fixing the game, learning the hard way to make sure that my team was on the same wavelength and to properly learn the bounds of our abilities.</w:t>
+      </w:r>
+    </w:p>
+    <w:p>
+      <w:pPr>
+        <w:spacing w:line="480" w:lineRule="auto"/>
+        <w:rPr>
+          <w:rFonts w:asciiTheme="majorHAnsi" w:hAnsiTheme="majorHAnsi" w:cstheme="majorHAnsi"/>
+          <w:bdr w:val="none" w:sz="0" w:space="0" w:color="auto" w:frame="1"/>
+          <w:shd w:val="clear" w:color="auto" w:fill="FFFFFF"/>
         </w:rPr>
       </w:pPr>
     </w:p>

</xml_diff>

<commit_message>
fix bug with textboxes and bg
</commit_message>
<xml_diff>
--- a/Text.docx
+++ b/Text.docx
@@ -118,7 +118,25 @@
           <w:bdr w:val="none" w:sz="0" w:space="0" w:color="auto" w:frame="1"/>
           <w:shd w:val="clear" w:color="auto" w:fill="FFFFFF"/>
         </w:rPr>
-        <w:t xml:space="preserve"> place at Chillenium 2019, the largest collegiate game jam in the </w:t>
+        <w:t xml:space="preserve"> place at Chillen</w:t>
+      </w:r>
+      <w:r>
+        <w:rPr>
+          <w:rStyle w:val="lt-line-clampraw-line"/>
+          <w:rFonts w:asciiTheme="majorHAnsi" w:hAnsiTheme="majorHAnsi" w:cstheme="majorHAnsi"/>
+          <w:bdr w:val="none" w:sz="0" w:space="0" w:color="auto" w:frame="1"/>
+          <w:shd w:val="clear" w:color="auto" w:fill="FFFFFF"/>
+        </w:rPr>
+        <w:t>n</w:t>
+      </w:r>
+      <w:r>
+        <w:rPr>
+          <w:rStyle w:val="lt-line-clampraw-line"/>
+          <w:rFonts w:asciiTheme="majorHAnsi" w:hAnsiTheme="majorHAnsi" w:cstheme="majorHAnsi"/>
+          <w:bdr w:val="none" w:sz="0" w:space="0" w:color="auto" w:frame="1"/>
+          <w:shd w:val="clear" w:color="auto" w:fill="FFFFFF"/>
+        </w:rPr>
+        <w:t xml:space="preserve">ium 2019, the largest collegiate game jam in the </w:t>
       </w:r>
       <w:r>
         <w:rPr>
@@ -164,7 +182,25 @@
           <w:bdr w:val="none" w:sz="0" w:space="0" w:color="auto" w:frame="1"/>
           <w:shd w:val="clear" w:color="auto" w:fill="FFFFFF"/>
         </w:rPr>
-        <w:t xml:space="preserve"> in graphics and sound and 5</w:t>
+        <w:t xml:space="preserve"> in graphics and sound</w:t>
+      </w:r>
+      <w:r>
+        <w:rPr>
+          <w:rStyle w:val="lt-line-clampraw-line"/>
+          <w:rFonts w:asciiTheme="majorHAnsi" w:hAnsiTheme="majorHAnsi" w:cstheme="majorHAnsi"/>
+          <w:bdr w:val="none" w:sz="0" w:space="0" w:color="auto" w:frame="1"/>
+          <w:shd w:val="clear" w:color="auto" w:fill="FFFFFF"/>
+        </w:rPr>
+        <w:t>,</w:t>
+      </w:r>
+      <w:r>
+        <w:rPr>
+          <w:rStyle w:val="lt-line-clampraw-line"/>
+          <w:rFonts w:asciiTheme="majorHAnsi" w:hAnsiTheme="majorHAnsi" w:cstheme="majorHAnsi"/>
+          <w:bdr w:val="none" w:sz="0" w:space="0" w:color="auto" w:frame="1"/>
+          <w:shd w:val="clear" w:color="auto" w:fill="FFFFFF"/>
+        </w:rPr>
+        <w:t xml:space="preserve"> and 5</w:t>
       </w:r>
       <w:r>
         <w:rPr>
@@ -211,7 +247,81 @@
           <w:bdr w:val="none" w:sz="0" w:space="0" w:color="auto" w:frame="1"/>
           <w:shd w:val="clear" w:color="auto" w:fill="FFFFFF"/>
         </w:rPr>
-        <w:t xml:space="preserve"> Working on these projects taught me how to lead a team and how NOT to lead a team. I made many mistakes at first because we had no structure to keep us in sync and this would prevent us from being as efficient as possible as well as causing many communication errors. I learned how important deadlines, schedules, and proper communication is to a project and am still improving on this skill today! I also learned how to shut up! The people in my team all had different skill sets than me, even if we both had the same role, so I learned how to take a backseat and let others lead. </w:t>
+        <w:t xml:space="preserve"> </w:t>
+      </w:r>
+    </w:p>
+    <w:p>
+      <w:pPr>
+        <w:spacing w:line="480" w:lineRule="auto"/>
+        <w:rPr>
+          <w:rStyle w:val="lt-line-clampraw-line"/>
+          <w:rFonts w:asciiTheme="majorHAnsi" w:hAnsiTheme="majorHAnsi" w:cstheme="majorHAnsi"/>
+          <w:bdr w:val="none" w:sz="0" w:space="0" w:color="auto" w:frame="1"/>
+          <w:shd w:val="clear" w:color="auto" w:fill="FFFFFF"/>
+        </w:rPr>
+      </w:pPr>
+      <w:r>
+        <w:rPr>
+          <w:rStyle w:val="lt-line-clampraw-line"/>
+          <w:rFonts w:asciiTheme="majorHAnsi" w:hAnsiTheme="majorHAnsi" w:cstheme="majorHAnsi"/>
+          <w:bdr w:val="none" w:sz="0" w:space="0" w:color="auto" w:frame="1"/>
+          <w:shd w:val="clear" w:color="auto" w:fill="FFFFFF"/>
+        </w:rPr>
+        <w:t>Working on these projects taught me how to lead a tea</w:t>
+      </w:r>
+      <w:r>
+        <w:rPr>
+          <w:rStyle w:val="lt-line-clampraw-line"/>
+          <w:rFonts w:asciiTheme="majorHAnsi" w:hAnsiTheme="majorHAnsi" w:cstheme="majorHAnsi"/>
+          <w:bdr w:val="none" w:sz="0" w:space="0" w:color="auto" w:frame="1"/>
+          <w:shd w:val="clear" w:color="auto" w:fill="FFFFFF"/>
+        </w:rPr>
+        <w:t>m and be efficient while doing so</w:t>
+      </w:r>
+      <w:r>
+        <w:rPr>
+          <w:rStyle w:val="lt-line-clampraw-line"/>
+          <w:rFonts w:asciiTheme="majorHAnsi" w:hAnsiTheme="majorHAnsi" w:cstheme="majorHAnsi"/>
+          <w:bdr w:val="none" w:sz="0" w:space="0" w:color="auto" w:frame="1"/>
+          <w:shd w:val="clear" w:color="auto" w:fill="FFFFFF"/>
+        </w:rPr>
+        <w:t xml:space="preserve">. I made many mistakes at first because we had no structure to keep us in sync and this would prevent us from being efficient as well as causing many communication errors. I learned how important deadlines, schedules, and proper communication </w:t>
+      </w:r>
+      <w:r>
+        <w:rPr>
+          <w:rStyle w:val="lt-line-clampraw-line"/>
+          <w:rFonts w:asciiTheme="majorHAnsi" w:hAnsiTheme="majorHAnsi" w:cstheme="majorHAnsi"/>
+          <w:bdr w:val="none" w:sz="0" w:space="0" w:color="auto" w:frame="1"/>
+          <w:shd w:val="clear" w:color="auto" w:fill="FFFFFF"/>
+        </w:rPr>
+        <w:t>are</w:t>
+      </w:r>
+      <w:r>
+        <w:rPr>
+          <w:rStyle w:val="lt-line-clampraw-line"/>
+          <w:rFonts w:asciiTheme="majorHAnsi" w:hAnsiTheme="majorHAnsi" w:cstheme="majorHAnsi"/>
+          <w:bdr w:val="none" w:sz="0" w:space="0" w:color="auto" w:frame="1"/>
+          <w:shd w:val="clear" w:color="auto" w:fill="FFFFFF"/>
+        </w:rPr>
+        <w:t xml:space="preserve"> to a project and </w:t>
+      </w:r>
+      <w:r>
+        <w:rPr>
+          <w:rStyle w:val="lt-line-clampraw-line"/>
+          <w:rFonts w:asciiTheme="majorHAnsi" w:hAnsiTheme="majorHAnsi" w:cstheme="majorHAnsi"/>
+          <w:bdr w:val="none" w:sz="0" w:space="0" w:color="auto" w:frame="1"/>
+          <w:shd w:val="clear" w:color="auto" w:fill="FFFFFF"/>
+        </w:rPr>
+        <w:t xml:space="preserve">I </w:t>
+      </w:r>
+      <w:r>
+        <w:rPr>
+          <w:rStyle w:val="lt-line-clampraw-line"/>
+          <w:rFonts w:asciiTheme="majorHAnsi" w:hAnsiTheme="majorHAnsi" w:cstheme="majorHAnsi"/>
+          <w:bdr w:val="none" w:sz="0" w:space="0" w:color="auto" w:frame="1"/>
+          <w:shd w:val="clear" w:color="auto" w:fill="FFFFFF"/>
+        </w:rPr>
+        <w:t xml:space="preserve">am still improving on this skill today! I also learned how to shut up! The people in my team all had different skill sets than me, even if we both had the same role, so I learned how to take a backseat and let others lead. </w:t>
       </w:r>
       <w:r>
         <w:rPr>
@@ -1133,16 +1243,6 @@
         </w:rPr>
         <w:t xml:space="preserve"> and I knew we would not have enough time to fix it the next day. I had to stay up all night fixing the game, learning the hard way to make sure that my team was on the same wavelength and to properly learn the bounds of our abilities.</w:t>
       </w:r>
-    </w:p>
-    <w:p>
-      <w:pPr>
-        <w:spacing w:line="480" w:lineRule="auto"/>
-        <w:rPr>
-          <w:rFonts w:asciiTheme="majorHAnsi" w:hAnsiTheme="majorHAnsi" w:cstheme="majorHAnsi"/>
-          <w:bdr w:val="none" w:sz="0" w:space="0" w:color="auto" w:frame="1"/>
-          <w:shd w:val="clear" w:color="auto" w:fill="FFFFFF"/>
-        </w:rPr>
-      </w:pPr>
     </w:p>
     <w:sectPr>
       <w:pgSz w:w="12240" w:h="15840"/>

</xml_diff>